<commit_message>
KR02 - Refactored code and altered multithreading logic.
</commit_message>
<xml_diff>
--- a/documentation.docx
+++ b/documentation.docx
@@ -47,25 +47,7 @@
         <w:rPr>
           <w:rFonts w:ascii="Consolas" w:hAnsi="Consolas"/>
         </w:rPr>
-        <w:t xml:space="preserve">Project </w:t>
-      </w:r>
-      <w:r>
-        <w:rPr>
-          <w:rFonts w:ascii="Consolas" w:hAnsi="Consolas"/>
-        </w:rPr>
-        <w:t>4</w:t>
-      </w:r>
-      <w:r>
-        <w:rPr>
-          <w:rFonts w:ascii="Consolas" w:hAnsi="Consolas"/>
-        </w:rPr>
-        <w:t xml:space="preserve"> – </w:t>
-      </w:r>
-      <w:r>
-        <w:rPr>
-          <w:rFonts w:ascii="Consolas" w:hAnsi="Consolas"/>
-        </w:rPr>
-        <w:t>Processes, Threads, and Race Conditions</w:t>
+        <w:t>Project 4 – Processes, Threads, and Race Conditions</w:t>
       </w:r>
     </w:p>
     <w:p>
@@ -117,7 +99,9 @@
         </w:rPr>
       </w:pPr>
       <w:r>
-        <w:rPr/>
+        <w:rPr>
+          <w:rFonts w:ascii="Consolas" w:hAnsi="Consolas"/>
+        </w:rPr>
       </w:r>
     </w:p>
     <w:p>
@@ -167,13 +151,7 @@
         <w:rPr>
           <w:rFonts w:ascii="Consolas" w:hAnsi="Consolas"/>
         </w:rPr>
-        <w:t>./</w:t>
-      </w:r>
-      <w:r>
-        <w:rPr>
-          <w:rFonts w:ascii="Consolas" w:hAnsi="Consolas"/>
-        </w:rPr>
-        <w:t>threadracer</w:t>
+        <w:t>./threadracer</w:t>
       </w:r>
     </w:p>
     <w:p>
@@ -355,11 +333,7 @@
       </w:pPr>
       <w:r>
         <w:rPr/>
-        <w:t xml:space="preserve">&gt; </w:t>
-      </w:r>
-      <w:r>
-        <w:rPr/>
-        <w:t xml:space="preserve">make -f Makefile </w:t>
+        <w:t xml:space="preserve">&gt; make -f Makefile </w:t>
       </w:r>
     </w:p>
     <w:p>
@@ -379,59 +353,41 @@
       </w:pPr>
       <w:r>
         <w:rPr/>
-        <w:t xml:space="preserve">&gt; </w:t>
-      </w:r>
-      <w:r>
-        <w:rPr/>
-        <w:t xml:space="preserve">./threadracer </w:t>
-      </w:r>
-    </w:p>
-    <w:p>
-      <w:pPr>
-        <w:pStyle w:val="Normal"/>
-        <w:rPr/>
-      </w:pPr>
-      <w:r>
-        <w:rPr/>
-        <w:t>ThreadID: 140071363852032</w:t>
-        <w:tab/>
-        <w:t>inc: 1</w:t>
-        <w:tab/>
-        <w:tab/>
-        <w:tab/>
-      </w:r>
-      <w:r>
-        <w:rPr/>
-        <w:t>&lt;--- the first thread is called</w:t>
-      </w:r>
-    </w:p>
-    <w:p>
-      <w:pPr>
-        <w:pStyle w:val="Normal"/>
-        <w:rPr/>
-      </w:pPr>
-      <w:r>
-        <w:rPr/>
-        <w:t>ThreadID: 140071355459328</w:t>
+        <w:t xml:space="preserve">&gt; ./threadracer </w:t>
+      </w:r>
+    </w:p>
+    <w:p>
+      <w:pPr>
+        <w:pStyle w:val="Normal"/>
+        <w:rPr/>
+      </w:pPr>
+      <w:r>
+        <w:rPr/>
+        <w:t>This is Thread #1</w:t>
+        <w:tab/>
+        <w:t>inc: 1      &lt;--- Increments the global variable by 1</w:t>
+      </w:r>
+    </w:p>
+    <w:p>
+      <w:pPr>
+        <w:pStyle w:val="Normal"/>
+        <w:rPr/>
+      </w:pPr>
+      <w:r>
+        <w:rPr/>
+        <w:t>This is Thread #2</w:t>
         <w:tab/>
         <w:t>inc: 2</w:t>
-        <w:tab/>
-        <w:tab/>
-        <w:tab/>
-      </w:r>
-      <w:r>
-        <w:rPr/>
-        <w:t>&lt;--- note all the ThreadIDs are different</w:t>
-      </w:r>
-    </w:p>
-    <w:p>
-      <w:pPr>
-        <w:pStyle w:val="Normal"/>
-        <w:rPr/>
-      </w:pPr>
-      <w:r>
-        <w:rPr/>
-        <w:t>ThreadID: 140071347066624</w:t>
+      </w:r>
+    </w:p>
+    <w:p>
+      <w:pPr>
+        <w:pStyle w:val="Normal"/>
+        <w:rPr/>
+      </w:pPr>
+      <w:r>
+        <w:rPr/>
+        <w:t>This is Thread #3</w:t>
         <w:tab/>
         <w:t>inc: 3</w:t>
       </w:r>
@@ -443,7 +399,7 @@
       </w:pPr>
       <w:r>
         <w:rPr/>
-        <w:t>ThreadID: 140071338673920</w:t>
+        <w:t>This is Thread #4</w:t>
         <w:tab/>
         <w:t>inc: 4</w:t>
       </w:r>
@@ -455,7 +411,7 @@
       </w:pPr>
       <w:r>
         <w:rPr/>
-        <w:t>ThreadID: 140071330281216</w:t>
+        <w:t>This is Thread #6</w:t>
         <w:tab/>
         <w:t>inc: 5</w:t>
       </w:r>
@@ -467,7 +423,7 @@
       </w:pPr>
       <w:r>
         <w:rPr/>
-        <w:t>ThreadID: 140071321888512</w:t>
+        <w:t>This is Thread #6</w:t>
         <w:tab/>
         <w:t>inc: 6</w:t>
       </w:r>
@@ -479,7 +435,7 @@
       </w:pPr>
       <w:r>
         <w:rPr/>
-        <w:t>ThreadID: 140071313495808</w:t>
+        <w:t>This is Thread #7</w:t>
         <w:tab/>
         <w:t>inc: 7</w:t>
       </w:r>
@@ -491,7 +447,7 @@
       </w:pPr>
       <w:r>
         <w:rPr/>
-        <w:t>ThreadID: 140071305103104</w:t>
+        <w:t>This is Thread #8</w:t>
         <w:tab/>
         <w:t>inc: 8</w:t>
       </w:r>
@@ -503,7 +459,7 @@
       </w:pPr>
       <w:r>
         <w:rPr/>
-        <w:t>ThreadID: 140071296710400</w:t>
+        <w:t>This is Thread #9</w:t>
         <w:tab/>
         <w:t>inc: 9</w:t>
       </w:r>
@@ -515,16 +471,9 @@
       </w:pPr>
       <w:r>
         <w:rPr/>
-        <w:t>ThreadID: 140071288317696</w:t>
-        <w:tab/>
-        <w:t>inc: 10</w:t>
-        <w:tab/>
-        <w:tab/>
-        <w:tab/>
-      </w:r>
-      <w:r>
-        <w:rPr/>
-        <w:t>&lt;--- the final increment</w:t>
+        <w:t>This is Thread #10</w:t>
+        <w:tab/>
+        <w:t>inc: 10      &lt;--- Last increment to the global variable</w:t>
       </w:r>
     </w:p>
     <w:sectPr>
@@ -534,6 +483,7 @@
       <w:pgNumType w:fmt="decimal"/>
       <w:formProt w:val="false"/>
       <w:textDirection w:val="lrTb"/>
+      <w:docGrid w:type="default" w:linePitch="100" w:charSpace="0"/>
     </w:sectPr>
   </w:body>
 </w:document>
@@ -647,15 +597,12 @@
       <w:rPr>
         <w:rFonts w:ascii="Noto Sans Disp" w:hAnsi="Noto Sans Disp" w:eastAsia="Noto Sans Disp" w:cs="Noto Sans Devanagari"/>
         <w:kern w:val="2"/>
-        <w:sz w:val="24"/>
         <w:szCs w:val="24"/>
         <w:lang w:val="en-US" w:eastAsia="zh-CN" w:bidi="hi-IN"/>
       </w:rPr>
     </w:rPrDefault>
     <w:pPrDefault>
-      <w:pPr>
-        <w:widowControl/>
-      </w:pPr>
+      <w:pPr/>
     </w:pPrDefault>
   </w:docDefaults>
   <w:style w:type="paragraph" w:styleId="Normal">
@@ -663,10 +610,12 @@
     <w:qFormat/>
     <w:pPr>
       <w:widowControl/>
+      <w:bidi w:val="0"/>
+      <w:jc w:val="left"/>
     </w:pPr>
     <w:rPr>
       <w:rFonts w:ascii="Noto Sans Disp" w:hAnsi="Noto Sans Disp" w:eastAsia="Noto Sans Disp" w:cs="Noto Sans Devanagari"/>
-      <w:color w:val="auto"/>
+      <w:color w:val="00000A"/>
       <w:kern w:val="2"/>
       <w:sz w:val="24"/>
       <w:szCs w:val="24"/>
@@ -676,7 +625,6 @@
   <w:style w:type="paragraph" w:styleId="Heading1">
     <w:name w:val="Heading 1"/>
     <w:basedOn w:val="Heading"/>
-    <w:next w:val="TextBody"/>
     <w:qFormat/>
     <w:pPr>
       <w:numPr>

</xml_diff>